<commit_message>
Standards - 1/31/2026 - update Procedures Collections
</commit_message>
<xml_diff>
--- a/2-Procedures/Procedures Collections.docx
+++ b/2-Procedures/Procedures Collections.docx
@@ -41,7 +41,7 @@
         <w:t xml:space="preserve">Last id recorded: </w:t>
       </w:r>
       <w:r>
-        <w:t>2</w:t>
+        <w:t>3</w:t>
       </w:r>
     </w:p>
     <w:p>
@@ -88,6 +88,21 @@
       </w:r>
       <w:r>
         <w:t>How to make Test Case</w:t>
+      </w:r>
+    </w:p>
+    <w:p>
+      <w:pPr>
+        <w:pStyle w:val="ListParagraph"/>
+        <w:numPr>
+          <w:ilvl w:val="0"/>
+          <w:numId w:val="1"/>
+        </w:numPr>
+      </w:pPr>
+      <w:r>
+        <w:t xml:space="preserve">3: </w:t>
+      </w:r>
+      <w:r>
+        <w:t>How to cleaning screen</w:t>
       </w:r>
     </w:p>
     <w:sectPr>

</xml_diff>